<commit_message>
Change request, BRD updated, cart page more functional
</commit_message>
<xml_diff>
--- a/Documents/Demo04/Weekly Status Report for 2018-06-05.docx
+++ b/Documents/Demo04/Weekly Status Report for 2018-06-05.docx
@@ -74,8 +74,8 @@
         <w:tblLook w:val="0400" w:firstRow="0" w:lastRow="0" w:firstColumn="0" w:lastColumn="0" w:noHBand="0" w:noVBand="1"/>
       </w:tblPr>
       <w:tblGrid>
-        <w:gridCol w:w="3452"/>
-        <w:gridCol w:w="4739"/>
+        <w:gridCol w:w="3399"/>
+        <w:gridCol w:w="4668"/>
       </w:tblGrid>
       <w:tr>
         <w:trPr>
@@ -246,10 +246,10 @@
         <w:tblLook w:val="0400" w:firstRow="0" w:lastRow="0" w:firstColumn="0" w:lastColumn="0" w:noHBand="0" w:noVBand="1"/>
       </w:tblPr>
       <w:tblGrid>
-        <w:gridCol w:w="1241"/>
-        <w:gridCol w:w="3933"/>
-        <w:gridCol w:w="4434"/>
-        <w:gridCol w:w="4958"/>
+        <w:gridCol w:w="1222"/>
+        <w:gridCol w:w="3872"/>
+        <w:gridCol w:w="4365"/>
+        <w:gridCol w:w="4882"/>
       </w:tblGrid>
       <w:tr>
         <w:trPr>
@@ -1278,9 +1278,9 @@
         <w:tblLook w:val="0400" w:firstRow="0" w:lastRow="0" w:firstColumn="0" w:lastColumn="0" w:noHBand="0" w:noVBand="1"/>
       </w:tblPr>
       <w:tblGrid>
-        <w:gridCol w:w="1241"/>
-        <w:gridCol w:w="3934"/>
-        <w:gridCol w:w="4434"/>
+        <w:gridCol w:w="1222"/>
+        <w:gridCol w:w="3873"/>
+        <w:gridCol w:w="4365"/>
       </w:tblGrid>
       <w:tr>
         <w:trPr>
@@ -2067,7 +2067,7 @@
         <w:tblLook w:val="0400" w:firstRow="0" w:lastRow="0" w:firstColumn="0" w:lastColumn="0" w:noHBand="0" w:noVBand="1"/>
       </w:tblPr>
       <w:tblGrid>
-        <w:gridCol w:w="14616"/>
+        <w:gridCol w:w="14390"/>
       </w:tblGrid>
       <w:tr>
         <w:trPr>
@@ -2169,12 +2169,12 @@
         <w:tblLook w:val="0400" w:firstRow="0" w:lastRow="0" w:firstColumn="0" w:lastColumn="0" w:noHBand="0" w:noVBand="1"/>
       </w:tblPr>
       <w:tblGrid>
-        <w:gridCol w:w="830"/>
-        <w:gridCol w:w="4344"/>
-        <w:gridCol w:w="2260"/>
-        <w:gridCol w:w="2318"/>
-        <w:gridCol w:w="2435"/>
-        <w:gridCol w:w="2429"/>
+        <w:gridCol w:w="817"/>
+        <w:gridCol w:w="4277"/>
+        <w:gridCol w:w="2225"/>
+        <w:gridCol w:w="2282"/>
+        <w:gridCol w:w="2397"/>
+        <w:gridCol w:w="2392"/>
       </w:tblGrid>
       <w:tr>
         <w:trPr>
@@ -4000,7 +4000,15 @@
                 <w:sz w:val="20"/>
                 <w:szCs w:val="20"/>
               </w:rPr>
-              <w:t xml:space="preserve">A Confirmation email is Sent to A Customer After They Place an Order </w:t>
+              <w:t>Create a file containing the order confirmation that at a future date can be mailed to the client</w:t>
+            </w:r>
+            <w:r>
+              <w:rPr>
+                <w:bCs/>
+                <w:sz w:val="20"/>
+                <w:szCs w:val="20"/>
+              </w:rPr>
+              <w:t xml:space="preserve"> </w:t>
             </w:r>
           </w:p>
         </w:tc>
@@ -4571,6 +4579,16 @@
           <w:szCs w:val="24"/>
         </w:rPr>
       </w:pPr>
+    </w:p>
+    <w:p>
+      <w:pPr>
+        <w:rPr>
+          <w:sz w:val="24"/>
+          <w:szCs w:val="24"/>
+        </w:rPr>
+      </w:pPr>
+      <w:bookmarkStart w:id="0" w:name="_GoBack"/>
+      <w:bookmarkEnd w:id="0"/>
     </w:p>
     <w:p>
       <w:pPr>
@@ -4596,16 +4614,6 @@
         </w:rPr>
       </w:pPr>
     </w:p>
-    <w:p>
-      <w:pPr>
-        <w:rPr>
-          <w:sz w:val="24"/>
-          <w:szCs w:val="24"/>
-        </w:rPr>
-      </w:pPr>
-      <w:bookmarkStart w:id="0" w:name="_GoBack"/>
-      <w:bookmarkEnd w:id="0"/>
-    </w:p>
     <w:tbl>
       <w:tblPr>
         <w:tblStyle w:val="GridTable4-Accent11"/>
@@ -4621,7 +4629,7 @@
         <w:tblLook w:val="0400" w:firstRow="0" w:lastRow="0" w:firstColumn="0" w:lastColumn="0" w:noHBand="0" w:noVBand="1"/>
       </w:tblPr>
       <w:tblGrid>
-        <w:gridCol w:w="14616"/>
+        <w:gridCol w:w="14390"/>
       </w:tblGrid>
       <w:tr>
         <w:trPr>
@@ -4800,10 +4808,10 @@
         <w:tblLook w:val="0400" w:firstRow="0" w:lastRow="0" w:firstColumn="0" w:lastColumn="0" w:noHBand="0" w:noVBand="1"/>
       </w:tblPr>
       <w:tblGrid>
-        <w:gridCol w:w="825"/>
-        <w:gridCol w:w="9632"/>
-        <w:gridCol w:w="2268"/>
-        <w:gridCol w:w="1891"/>
+        <w:gridCol w:w="812"/>
+        <w:gridCol w:w="9483"/>
+        <w:gridCol w:w="2233"/>
+        <w:gridCol w:w="1862"/>
       </w:tblGrid>
       <w:tr>
         <w:trPr>
@@ -5480,9 +5488,9 @@
         <w:tblLook w:val="0400" w:firstRow="0" w:lastRow="0" w:firstColumn="0" w:lastColumn="0" w:noHBand="0" w:noVBand="1"/>
       </w:tblPr>
       <w:tblGrid>
-        <w:gridCol w:w="676"/>
-        <w:gridCol w:w="11482"/>
-        <w:gridCol w:w="2458"/>
+        <w:gridCol w:w="665"/>
+        <w:gridCol w:w="11305"/>
+        <w:gridCol w:w="2420"/>
       </w:tblGrid>
       <w:tr>
         <w:trPr>
@@ -5721,13 +5729,15 @@
                 <w:sz w:val="20"/>
               </w:rPr>
             </w:pPr>
-            <w:r>
-              <w:rPr>
-                <w:bCs/>
-                <w:sz w:val="20"/>
-              </w:rPr>
-              <w:t>Evan</w:t>
-            </w:r>
+            <w:proofErr w:type="gramStart"/>
+            <w:r>
+              <w:rPr>
+                <w:bCs/>
+                <w:sz w:val="20"/>
+              </w:rPr>
+              <w:t>Devan ,Evan</w:t>
+            </w:r>
+            <w:proofErr w:type="gramEnd"/>
           </w:p>
         </w:tc>
       </w:tr>
@@ -5798,13 +5808,15 @@
                 <w:sz w:val="20"/>
               </w:rPr>
             </w:pPr>
-            <w:r>
-              <w:rPr>
-                <w:bCs/>
-                <w:sz w:val="20"/>
-              </w:rPr>
-              <w:t>Curtis</w:t>
-            </w:r>
+            <w:proofErr w:type="gramStart"/>
+            <w:r>
+              <w:rPr>
+                <w:bCs/>
+                <w:sz w:val="20"/>
+              </w:rPr>
+              <w:t>Devan ,Evan</w:t>
+            </w:r>
+            <w:proofErr w:type="gramEnd"/>
           </w:p>
         </w:tc>
       </w:tr>
@@ -5876,20 +5888,15 @@
                 <w:sz w:val="20"/>
               </w:rPr>
             </w:pPr>
-            <w:r>
-              <w:rPr>
-                <w:bCs/>
-                <w:sz w:val="20"/>
-              </w:rPr>
-              <w:t>Curtis</w:t>
-            </w:r>
-            <w:r>
-              <w:rPr>
-                <w:bCs/>
-                <w:sz w:val="20"/>
-              </w:rPr>
-              <w:t>, Pat</w:t>
-            </w:r>
+            <w:proofErr w:type="gramStart"/>
+            <w:r>
+              <w:rPr>
+                <w:bCs/>
+                <w:sz w:val="20"/>
+              </w:rPr>
+              <w:t>Devan ,Evan</w:t>
+            </w:r>
+            <w:proofErr w:type="gramEnd"/>
           </w:p>
         </w:tc>
       </w:tr>
@@ -6057,7 +6064,14 @@
                 <w:bCs/>
                 <w:sz w:val="20"/>
               </w:rPr>
-              <w:t>Curtis, Pat</w:t>
+              <w:t>Curtis</w:t>
+            </w:r>
+            <w:r>
+              <w:rPr>
+                <w:bCs/>
+                <w:sz w:val="20"/>
+              </w:rPr>
+              <w:t>, Pat</w:t>
             </w:r>
           </w:p>
         </w:tc>
@@ -6109,7 +6123,21 @@
                 <w:bCs/>
                 <w:sz w:val="20"/>
               </w:rPr>
-              <w:t>Users can add products to shopping cart</w:t>
+              <w:t>Users can add</w:t>
+            </w:r>
+            <w:r>
+              <w:rPr>
+                <w:bCs/>
+                <w:sz w:val="20"/>
+              </w:rPr>
+              <w:t>/view</w:t>
+            </w:r>
+            <w:r>
+              <w:rPr>
+                <w:bCs/>
+                <w:sz w:val="20"/>
+              </w:rPr>
+              <w:t xml:space="preserve"> products to shopping cart</w:t>
             </w:r>
           </w:p>
         </w:tc>
@@ -6132,7 +6160,7 @@
                 <w:bCs/>
                 <w:sz w:val="20"/>
               </w:rPr>
-              <w:t>Evan</w:t>
+              <w:t>Curtis, Pat</w:t>
             </w:r>
           </w:p>
         </w:tc>
@@ -6180,7 +6208,21 @@
                 <w:bCs/>
                 <w:sz w:val="20"/>
               </w:rPr>
-              <w:t>Users can view items in their shopping cart</w:t>
+              <w:t xml:space="preserve">Users can </w:t>
+            </w:r>
+            <w:r>
+              <w:rPr>
+                <w:bCs/>
+                <w:sz w:val="20"/>
+              </w:rPr>
+              <w:t>edit/remove</w:t>
+            </w:r>
+            <w:r>
+              <w:rPr>
+                <w:bCs/>
+                <w:sz w:val="20"/>
+              </w:rPr>
+              <w:t xml:space="preserve"> items in their shopping cart</w:t>
             </w:r>
           </w:p>
         </w:tc>
@@ -6198,6 +6240,13 @@
                 <w:sz w:val="20"/>
               </w:rPr>
             </w:pPr>
+            <w:r>
+              <w:rPr>
+                <w:bCs/>
+                <w:sz w:val="20"/>
+              </w:rPr>
+              <w:t>Curtis, Pat</w:t>
+            </w:r>
           </w:p>
         </w:tc>
       </w:tr>
@@ -6259,6 +6308,13 @@
                 <w:sz w:val="20"/>
               </w:rPr>
             </w:pPr>
+            <w:r>
+              <w:rPr>
+                <w:bCs/>
+                <w:sz w:val="20"/>
+              </w:rPr>
+              <w:t>Curtis</w:t>
+            </w:r>
           </w:p>
         </w:tc>
       </w:tr>
@@ -6323,6 +6379,13 @@
                 <w:sz w:val="20"/>
               </w:rPr>
             </w:pPr>
+            <w:r>
+              <w:rPr>
+                <w:bCs/>
+                <w:sz w:val="20"/>
+              </w:rPr>
+              <w:t>Curtis</w:t>
+            </w:r>
           </w:p>
         </w:tc>
       </w:tr>
@@ -6350,8 +6413,8 @@
         <w:tblLook w:val="0420" w:firstRow="1" w:lastRow="0" w:firstColumn="0" w:lastColumn="0" w:noHBand="0" w:noVBand="1"/>
       </w:tblPr>
       <w:tblGrid>
-        <w:gridCol w:w="12462"/>
-        <w:gridCol w:w="2154"/>
+        <w:gridCol w:w="12269"/>
+        <w:gridCol w:w="2121"/>
       </w:tblGrid>
       <w:tr>
         <w:trPr>
@@ -6503,47 +6566,21 @@
                 <w:szCs w:val="18"/>
               </w:rPr>
             </w:pPr>
-            <w:proofErr w:type="spellStart"/>
-            <w:r>
+          </w:p>
+        </w:tc>
+        <w:tc>
+          <w:tcPr>
+            <w:tcW w:w="737" w:type="pct"/>
+          </w:tcPr>
+          <w:p>
+            <w:pPr>
+              <w:jc w:val="center"/>
               <w:rPr>
                 <w:bCs/>
                 <w:sz w:val="20"/>
                 <w:szCs w:val="18"/>
               </w:rPr>
-              <w:t>Illia</w:t>
-            </w:r>
-            <w:proofErr w:type="spellEnd"/>
-            <w:r>
-              <w:rPr>
-                <w:bCs/>
-                <w:sz w:val="20"/>
-                <w:szCs w:val="18"/>
-              </w:rPr>
-              <w:t xml:space="preserve"> not showing up for group work and classes</w:t>
-            </w:r>
-          </w:p>
-        </w:tc>
-        <w:tc>
-          <w:tcPr>
-            <w:tcW w:w="737" w:type="pct"/>
-          </w:tcPr>
-          <w:p>
-            <w:pPr>
-              <w:jc w:val="center"/>
-              <w:rPr>
-                <w:bCs/>
-                <w:sz w:val="20"/>
-                <w:szCs w:val="18"/>
-              </w:rPr>
-            </w:pPr>
-            <w:r>
-              <w:rPr>
-                <w:bCs/>
-                <w:sz w:val="20"/>
-                <w:szCs w:val="18"/>
-              </w:rPr>
-              <w:t>M</w:t>
-            </w:r>
+            </w:pPr>
           </w:p>
         </w:tc>
       </w:tr>
@@ -6627,7 +6664,7 @@
         <w:tblLook w:val="0400" w:firstRow="0" w:lastRow="0" w:firstColumn="0" w:lastColumn="0" w:noHBand="0" w:noVBand="1"/>
       </w:tblPr>
       <w:tblGrid>
-        <w:gridCol w:w="14616"/>
+        <w:gridCol w:w="14390"/>
       </w:tblGrid>
       <w:tr>
         <w:trPr>
@@ -6681,10 +6718,19 @@
     <w:p>
       <w:pPr>
         <w:rPr>
+          <w:b/>
           <w:sz w:val="24"/>
           <w:szCs w:val="24"/>
         </w:rPr>
       </w:pPr>
+      <w:r>
+        <w:rPr>
+          <w:b/>
+          <w:sz w:val="24"/>
+          <w:szCs w:val="24"/>
+        </w:rPr>
+        <w:t>REPLACE WITH RECENT</w:t>
+      </w:r>
     </w:p>
     <w:p>
       <w:pPr>
@@ -6779,7 +6825,7 @@
         <w:tblLook w:val="0400" w:firstRow="0" w:lastRow="0" w:firstColumn="0" w:lastColumn="0" w:noHBand="0" w:noVBand="1"/>
       </w:tblPr>
       <w:tblGrid>
-        <w:gridCol w:w="14616"/>
+        <w:gridCol w:w="14390"/>
       </w:tblGrid>
       <w:tr>
         <w:trPr>
@@ -6968,12 +7014,19 @@
     <w:p>
       <w:pPr>
         <w:rPr>
-          <w:i/>
-          <w:color w:val="FF0000"/>
+          <w:b/>
           <w:sz w:val="24"/>
           <w:szCs w:val="24"/>
         </w:rPr>
       </w:pPr>
+      <w:r>
+        <w:rPr>
+          <w:b/>
+          <w:sz w:val="24"/>
+          <w:szCs w:val="24"/>
+        </w:rPr>
+        <w:t>REPLACE WITH RECENT</w:t>
+      </w:r>
     </w:p>
     <w:p>
       <w:pPr>
@@ -8987,6 +9040,7 @@
     <w:rsid w:val="003C2C4D"/>
     <w:rsid w:val="004E2576"/>
     <w:rsid w:val="005128B8"/>
+    <w:rsid w:val="00685FC4"/>
     <w:rsid w:val="00A13C64"/>
     <w:rsid w:val="00AB7F2B"/>
     <w:rsid w:val="00B634F9"/>

</xml_diff>